<commit_message>
added file read to word doc save test
</commit_message>
<xml_diff>
--- a/test.docx
+++ b/test.docx
@@ -7,12 +7,33 @@
         <w:pStyle w:val="Title"/>
       </w:pPr>
       <w:r>
-        <w:t>Test document</w:t>
+        <w:t>Output of test.htm</w:t>
       </w:r>
     </w:p>
     <w:p>
       <w:r>
-        <w:t>This is a test word document</w:t>
+        <w:t>&lt;!DOCTYPE html&gt;</w:t>
+        <w:br/>
+        <w:t>&lt;html&gt;</w:t>
+        <w:br/>
+        <w:t>&lt;head&gt;</w:t>
+        <w:br/>
+        <w:t>&lt;title&gt;test page&lt;/title&gt;</w:t>
+        <w:br/>
+        <w:t>&lt;/head&gt;</w:t>
+        <w:br/>
+        <w:t>&lt;body&gt;</w:t>
+        <w:br/>
+        <w:br/>
+        <w:t>&lt;h1&gt;This is a test page&lt;/h1&gt;</w:t>
+        <w:br/>
+        <w:t>&lt;p&gt;This is a test page, that will allow me to test my html to word doc convert&lt;/p&gt;</w:t>
+        <w:br/>
+        <w:t>&lt;/body&gt;</w:t>
+        <w:br/>
+        <w:t>&lt;/html&gt;</w:t>
+        <w:br/>
+        <w:br/>
       </w:r>
     </w:p>
     <w:sectPr>

</xml_diff>